<commit_message>
refactorings, better image upload, collection import without overwriting elements
</commit_message>
<xml_diff>
--- a/src/main/resources/de/tautenhahn/collection/generic/renderer/labels_template.docx
+++ b/src/main/resources/de/tautenhahn/collection/generic/renderer/labels_template.docx
@@ -6,6 +6,7 @@
       <w:pPr>
         <w:pStyle w:val="Normal"/>
         <w:pageBreakBefore w:val="false"/>
+        <w:spacing w:lineRule="exact" w:line="115"/>
         <w:rPr/>
       </w:pPr>
       <w:r>
@@ -18,7 +19,7 @@
     </w:p>
     <w:tbl>
       <w:tblPr>
-        <w:tblW w:w="3058" w:type="dxa"/>
+        <w:tblW w:w="3053" w:type="dxa"/>
         <w:jc w:val="left"/>
         <w:tblInd w:w="0" w:type="dxa"/>
         <w:tblBorders>
@@ -31,13 +32,13 @@
         </w:tblBorders>
         <w:tblCellMar>
           <w:top w:w="55" w:type="dxa"/>
-          <w:left w:w="50" w:type="dxa"/>
+          <w:left w:w="49" w:type="dxa"/>
           <w:bottom w:w="55" w:type="dxa"/>
           <w:right w:w="55" w:type="dxa"/>
         </w:tblCellMar>
       </w:tblPr>
       <w:tblGrid>
-        <w:gridCol w:w="3058"/>
+        <w:gridCol w:w="3053"/>
       </w:tblGrid>
       <w:tr>
         <w:trPr>
@@ -45,7 +46,7 @@
         </w:trPr>
         <w:tc>
           <w:tcPr>
-            <w:tcW w:w="3058" w:type="dxa"/>
+            <w:tcW w:w="3053" w:type="dxa"/>
             <w:tcBorders>
               <w:top w:val="single" w:sz="2" w:space="0" w:color="000000"/>
               <w:left w:val="single" w:sz="2" w:space="0" w:color="000000"/>
@@ -59,7 +60,8 @@
           <w:p>
             <w:pPr>
               <w:pStyle w:val="FrameContents"/>
-              <w:overflowPunct w:val="false"/>
+              <w:overflowPunct w:val="true"/>
+              <w:spacing w:lineRule="auto" w:line="240"/>
               <w:rPr>
                 <w:rFonts w:ascii="LM Sans 9" w:hAnsi="LM Sans 9"/>
                 <w:sz w:val="18"/>
@@ -81,7 +83,8 @@
           <w:p>
             <w:pPr>
               <w:pStyle w:val="FrameContents"/>
-              <w:overflowPunct w:val="false"/>
+              <w:overflowPunct w:val="true"/>
+              <w:spacing w:lineRule="auto" w:line="240"/>
               <w:rPr>
                 <w:rFonts w:ascii="LM Sans 9" w:hAnsi="LM Sans 9"/>
                 <w:sz w:val="18"/>
@@ -103,7 +106,8 @@
           <w:p>
             <w:pPr>
               <w:pStyle w:val="FrameContents"/>
-              <w:overflowPunct w:val="false"/>
+              <w:overflowPunct w:val="true"/>
+              <w:spacing w:lineRule="auto" w:line="240"/>
               <w:rPr>
                 <w:rFonts w:ascii="LM Sans 9" w:hAnsi="LM Sans 9"/>
                 <w:sz w:val="18"/>
@@ -128,6 +132,7 @@
     <w:p>
       <w:pPr>
         <w:pStyle w:val="Normal"/>
+        <w:spacing w:lineRule="exact" w:line="58"/>
         <w:rPr/>
       </w:pPr>
       <w:r>
@@ -144,9 +149,9 @@
       <w:pgMar w:left="1134" w:right="1134" w:header="0" w:top="1134" w:footer="0" w:bottom="1134" w:gutter="0"/>
       <w:pgNumType w:fmt="decimal"/>
       <w:cols w:num="3" w:equalWidth="false" w:sep="false">
-        <w:col w:w="3068" w:space="288"/>
-        <w:col w:w="2924" w:space="288"/>
-        <w:col w:w="3068"/>
+        <w:col w:w="3052" w:space="90"/>
+        <w:col w:w="3150" w:space="6"/>
+        <w:col w:w="3338"/>
       </w:cols>
       <w:formProt w:val="false"/>
       <w:textDirection w:val="lrTb"/>
@@ -189,22 +194,22 @@
       <w:lang w:val="en-US" w:eastAsia="zh-CN" w:bidi="hi-IN"/>
     </w:rPr>
   </w:style>
-  <w:style w:type="paragraph" w:styleId="Berschrift">
-    <w:name w:val="Überschrift"/>
-    <w:basedOn w:val="Normal"/>
-    <w:next w:val="Textkrper"/>
+  <w:style w:type="paragraph" w:styleId="Heading">
+    <w:name w:val="Heading"/>
+    <w:basedOn w:val="Normal"/>
+    <w:next w:val="TextBody"/>
     <w:qFormat/>
     <w:pPr>
       <w:keepNext w:val="true"/>
       <w:spacing w:before="240" w:after="120"/>
     </w:pPr>
     <w:rPr>
-      <w:rFonts w:ascii="Liberation Sans" w:hAnsi="Liberation Sans" w:eastAsia="Noto Sans CJK SC Regular" w:cs="Lohit Devanagari"/>
+      <w:rFonts w:ascii="Liberation Sans" w:hAnsi="Liberation Sans" w:eastAsia="Noto Sans CJK SC" w:cs="Lohit Devanagari"/>
       <w:sz w:val="28"/>
       <w:szCs w:val="28"/>
     </w:rPr>
   </w:style>
-  <w:style w:type="paragraph" w:styleId="Textkrper">
+  <w:style w:type="paragraph" w:styleId="TextBody">
     <w:name w:val="Body Text"/>
     <w:basedOn w:val="Normal"/>
     <w:pPr>
@@ -212,15 +217,15 @@
     </w:pPr>
     <w:rPr/>
   </w:style>
-  <w:style w:type="paragraph" w:styleId="Liste">
+  <w:style w:type="paragraph" w:styleId="List">
     <w:name w:val="List"/>
-    <w:basedOn w:val="Textkrper"/>
+    <w:basedOn w:val="TextBody"/>
     <w:pPr/>
     <w:rPr>
       <w:rFonts w:cs="Lohit Devanagari"/>
     </w:rPr>
   </w:style>
-  <w:style w:type="paragraph" w:styleId="Beschriftung">
+  <w:style w:type="paragraph" w:styleId="Caption">
     <w:name w:val="Caption"/>
     <w:basedOn w:val="Normal"/>
     <w:qFormat/>
@@ -236,6 +241,31 @@
       <w:szCs w:val="24"/>
     </w:rPr>
   </w:style>
+  <w:style w:type="paragraph" w:styleId="Index">
+    <w:name w:val="Index"/>
+    <w:basedOn w:val="Normal"/>
+    <w:qFormat/>
+    <w:pPr>
+      <w:suppressLineNumbers/>
+    </w:pPr>
+    <w:rPr>
+      <w:rFonts w:cs="Lohit Devanagari"/>
+    </w:rPr>
+  </w:style>
+  <w:style w:type="paragraph" w:styleId="Berschrift">
+    <w:name w:val="Überschrift"/>
+    <w:basedOn w:val="Normal"/>
+    <w:qFormat/>
+    <w:pPr>
+      <w:keepNext w:val="true"/>
+      <w:spacing w:before="240" w:after="120"/>
+    </w:pPr>
+    <w:rPr>
+      <w:rFonts w:ascii="Liberation Sans" w:hAnsi="Liberation Sans" w:eastAsia="Noto Sans CJK SC Regular" w:cs="Lohit Devanagari"/>
+      <w:sz w:val="28"/>
+      <w:szCs w:val="28"/>
+    </w:rPr>
+  </w:style>
   <w:style w:type="paragraph" w:styleId="Verzeichnis">
     <w:name w:val="Verzeichnis"/>
     <w:basedOn w:val="Normal"/>

</xml_diff>